<commit_message>
Todo lo de la fase #3 terminado
</commit_message>
<xml_diff>
--- a/Documentacion/Bitacora de Actividades.docx
+++ b/Documentacion/Bitacora de Actividades.docx
@@ -499,40 +499,185 @@
         </w:rPr>
         <w:t xml:space="preserve">0:35 </w:t>
       </w:r>
+      <w:r>
+        <w:rPr>
+          <w:rFonts w:ascii="Arial" w:hAnsi="Arial" w:cs="Arial"/>
+        </w:rPr>
+        <w:t>minutos.</w:t>
+      </w:r>
+    </w:p>
+    <w:p>
+      <w:pPr>
+        <w:rPr>
+          <w:rFonts w:ascii="Arial" w:hAnsi="Arial" w:cs="Arial"/>
+        </w:rPr>
+      </w:pPr>
+      <w:r>
+        <w:rPr>
+          <w:rFonts w:ascii="Arial" w:hAnsi="Arial" w:cs="Arial"/>
+          <w:b/>
+        </w:rPr>
+        <w:t>Objetivo</w:t>
+      </w:r>
+      <w:r>
+        <w:rPr>
+          <w:rFonts w:ascii="Arial" w:hAnsi="Arial" w:cs="Arial"/>
+          <w:b/>
+        </w:rPr>
+        <w:t>s</w:t>
+      </w:r>
+      <w:r>
+        <w:rPr>
+          <w:rFonts w:ascii="Arial" w:hAnsi="Arial" w:cs="Arial"/>
+        </w:rPr>
+        <w:t>: Evaluar los avances que realizamos e iniciar la planificación de las tareas y entregables de la próxima fase.</w:t>
+      </w:r>
+    </w:p>
+    <w:p>
+      <w:pPr>
+        <w:rPr>
+          <w:rFonts w:ascii="Arial" w:hAnsi="Arial" w:cs="Arial"/>
+        </w:rPr>
+      </w:pPr>
+      <w:r>
+        <w:rPr>
+          <w:rFonts w:ascii="Arial" w:hAnsi="Arial" w:cs="Arial"/>
+          <w:b/>
+        </w:rPr>
+        <w:t>Descripción:</w:t>
+      </w:r>
+      <w:r>
+        <w:rPr>
+          <w:rFonts w:ascii="Arial" w:hAnsi="Arial" w:cs="Arial"/>
+        </w:rPr>
+        <w:t xml:space="preserve"> Nos reunimos todos los integrantes del grupo para discutir los avances que realizamos y discutir la entrega del día siguiente, también creamos la planificación de las actividades para la siguiente fase, para la cual vamos a iniciar el desarrollo de los módulos principales del sistema para la clínica, esto incluye el registro de los expedientes de pacientes y las consultas de la información registrada en el sistema</w:t>
+      </w:r>
+    </w:p>
+    <w:p>
+      <w:pPr>
+        <w:rPr>
+          <w:rFonts w:ascii="Arial" w:hAnsi="Arial" w:cs="Arial"/>
+        </w:rPr>
+      </w:pPr>
+    </w:p>
+    <w:p>
+      <w:pPr>
+        <w:rPr>
+          <w:rFonts w:ascii="Arial" w:hAnsi="Arial" w:cs="Arial"/>
+        </w:rPr>
+      </w:pPr>
+      <w:r>
+        <w:rPr>
+          <w:rFonts w:ascii="Arial" w:hAnsi="Arial" w:cs="Arial"/>
+          <w:b/>
+        </w:rPr>
+        <w:t>Entrada #5</w:t>
+      </w:r>
+      <w:r>
+        <w:rPr>
+          <w:rFonts w:ascii="Arial" w:hAnsi="Arial" w:cs="Arial"/>
+          <w:b/>
+        </w:rPr>
+        <w:t>:</w:t>
+      </w:r>
+      <w:r>
+        <w:rPr>
+          <w:rFonts w:ascii="Arial" w:hAnsi="Arial" w:cs="Arial"/>
+        </w:rPr>
+        <w:t xml:space="preserve"> 11</w:t>
+      </w:r>
+      <w:r>
+        <w:rPr>
+          <w:rFonts w:ascii="Arial" w:hAnsi="Arial" w:cs="Arial"/>
+        </w:rPr>
+        <w:t xml:space="preserve"> de marzo del 2020</w:t>
+      </w:r>
+    </w:p>
+    <w:p>
+      <w:pPr>
+        <w:rPr>
+          <w:rFonts w:ascii="Arial" w:hAnsi="Arial" w:cs="Arial"/>
+        </w:rPr>
+      </w:pPr>
+      <w:r>
+        <w:rPr>
+          <w:rFonts w:ascii="Arial" w:hAnsi="Arial" w:cs="Arial"/>
+          <w:b/>
+        </w:rPr>
+        <w:t>Actividad:</w:t>
+      </w:r>
+      <w:r>
+        <w:rPr>
+          <w:rFonts w:ascii="Arial" w:hAnsi="Arial" w:cs="Arial"/>
+        </w:rPr>
+        <w:t xml:space="preserve"> Reunión grupal para Evaluación y Planificación.</w:t>
+      </w:r>
+    </w:p>
+    <w:p>
+      <w:pPr>
+        <w:rPr>
+          <w:rFonts w:ascii="Arial" w:hAnsi="Arial" w:cs="Arial"/>
+        </w:rPr>
+      </w:pPr>
+      <w:r>
+        <w:rPr>
+          <w:rFonts w:ascii="Arial" w:hAnsi="Arial" w:cs="Arial"/>
+          <w:b/>
+        </w:rPr>
+        <w:t xml:space="preserve">Tiempo: </w:t>
+      </w:r>
+      <w:r>
+        <w:rPr>
+          <w:rFonts w:ascii="Arial" w:hAnsi="Arial" w:cs="Arial"/>
+        </w:rPr>
+        <w:t>0:</w:t>
+      </w:r>
+      <w:r>
+        <w:rPr>
+          <w:rFonts w:ascii="Arial" w:hAnsi="Arial" w:cs="Arial"/>
+        </w:rPr>
+        <w:t>60</w:t>
+      </w:r>
+      <w:r>
+        <w:rPr>
+          <w:rFonts w:ascii="Arial" w:hAnsi="Arial" w:cs="Arial"/>
+        </w:rPr>
+        <w:t xml:space="preserve"> minutos.</w:t>
+      </w:r>
+    </w:p>
+    <w:p>
+      <w:pPr>
+        <w:rPr>
+          <w:rFonts w:ascii="Arial" w:hAnsi="Arial" w:cs="Arial"/>
+        </w:rPr>
+      </w:pPr>
+      <w:r>
+        <w:rPr>
+          <w:rFonts w:ascii="Arial" w:hAnsi="Arial" w:cs="Arial"/>
+          <w:b/>
+        </w:rPr>
+        <w:t>Objetivo</w:t>
+      </w:r>
+      <w:r>
+        <w:rPr>
+          <w:rFonts w:ascii="Arial" w:hAnsi="Arial" w:cs="Arial"/>
+          <w:b/>
+        </w:rPr>
+        <w:t>s</w:t>
+      </w:r>
+      <w:r>
+        <w:rPr>
+          <w:rFonts w:ascii="Arial" w:hAnsi="Arial" w:cs="Arial"/>
+        </w:rPr>
+        <w:t>: Evaluar los avances que realizamos e iniciar la planificación de las tareas y entregables de</w:t>
+      </w:r>
       <w:bookmarkStart w:id="0" w:name="_GoBack"/>
       <w:bookmarkEnd w:id="0"/>
       <w:r>
         <w:rPr>
           <w:rFonts w:ascii="Arial" w:hAnsi="Arial" w:cs="Arial"/>
         </w:rPr>
-        <w:t>minutos.</w:t>
-      </w:r>
-    </w:p>
-    <w:p>
-      <w:pPr>
-        <w:rPr>
-          <w:rFonts w:ascii="Arial" w:hAnsi="Arial" w:cs="Arial"/>
-        </w:rPr>
-      </w:pPr>
-      <w:r>
-        <w:rPr>
-          <w:rFonts w:ascii="Arial" w:hAnsi="Arial" w:cs="Arial"/>
-          <w:b/>
-        </w:rPr>
-        <w:t>Objetivo</w:t>
-      </w:r>
-      <w:r>
-        <w:rPr>
-          <w:rFonts w:ascii="Arial" w:hAnsi="Arial" w:cs="Arial"/>
-          <w:b/>
-        </w:rPr>
-        <w:t>s</w:t>
-      </w:r>
-      <w:r>
-        <w:rPr>
-          <w:rFonts w:ascii="Arial" w:hAnsi="Arial" w:cs="Arial"/>
-        </w:rPr>
-        <w:t>: Evaluar los avances que realizamos e iniciar la planificación de las tareas y entregables de la próxima fase.</w:t>
+        <w:t xml:space="preserve"> la próxima fase.</w:t>
       </w:r>
     </w:p>
     <w:p>
@@ -552,15 +697,26 @@
         <w:rPr>
           <w:rFonts w:ascii="Arial" w:hAnsi="Arial" w:cs="Arial"/>
         </w:rPr>
-        <w:t xml:space="preserve"> Nos reunimos todos los integrantes del grupo para discutir los avances que realizamos y discutir la entrega del día siguiente, también creamos la planificación de las actividades para la siguiente fase, para la cual vamos a iniciar el desarrollo de los módulos principales del sistema para la clínica, esto incluye el registro de los expedientes de pacientes y las consultas de la información registrada en el sistema</w:t>
-      </w:r>
-    </w:p>
-    <w:p>
-      <w:pPr>
-        <w:rPr>
-          <w:rFonts w:ascii="Arial" w:hAnsi="Arial" w:cs="Arial"/>
-        </w:rPr>
-      </w:pPr>
+        <w:t xml:space="preserve"> Nos reunimos todos los integrantes del grupo para discutir los avances que realizamos y discutir la entrega del día siguiente, también creamos la planificación de las actividades para la siguiente fase, para la cual vamos a iniciar el desarrollo de los módulos </w:t>
+      </w:r>
+      <w:r>
+        <w:rPr>
+          <w:rFonts w:ascii="Arial" w:hAnsi="Arial" w:cs="Arial"/>
+        </w:rPr>
+        <w:t>finales</w:t>
+      </w:r>
+      <w:r>
+        <w:rPr>
+          <w:rFonts w:ascii="Arial" w:hAnsi="Arial" w:cs="Arial"/>
+        </w:rPr>
+        <w:t xml:space="preserve"> del sistema para la clínica, esto incluye el </w:t>
+      </w:r>
+      <w:r>
+        <w:rPr>
+          <w:rFonts w:ascii="Arial" w:hAnsi="Arial" w:cs="Arial"/>
+        </w:rPr>
+        <w:t>módulo de ayuda para los usuarios, menú principal, mantenimiento, elementos del valor agregado del proyecto.</w:t>
+      </w:r>
     </w:p>
     <w:p>
       <w:pPr>

</xml_diff>